<commit_message>
Correção de legenda e do estilo do título
</commit_message>
<xml_diff>
--- a/MANUAL DE EDITORAÇÃO DE FORMULÁRIOS DOS INVENTÁRIOS DA OFERTA TURÍSTICA.docx
+++ b/MANUAL DE EDITORAÇÃO DE FORMULÁRIOS DOS INVENTÁRIOS DA OFERTA TURÍSTICA.docx
@@ -211,7 +211,13 @@
         <w:pStyle w:val="Legenda-figuraquadrostabelas"/>
       </w:pPr>
       <w:r>
-        <w:t>Fonte: Elaborado pelo autor, 2024.</w:t>
+        <w:t xml:space="preserve">Fonte: </w:t>
+      </w:r>
+      <w:r>
+        <w:t>Equipe de pesquisa</w:t>
+      </w:r>
+      <w:r>
+        <w:t>, 2024.</w:t>
       </w:r>
     </w:p>
     <w:p>
@@ -350,7 +356,13 @@
         <w:pStyle w:val="Legenda-figuraquadrostabelas"/>
       </w:pPr>
       <w:r>
-        <w:t>Fonte: Elaborado pelo autor, 2024.</w:t>
+        <w:t xml:space="preserve">Fonte: </w:t>
+      </w:r>
+      <w:r>
+        <w:t>Equipe de pesquisa</w:t>
+      </w:r>
+      <w:r>
+        <w:t>, 2024.</w:t>
       </w:r>
     </w:p>
     <w:p>
@@ -440,7 +452,13 @@
         <w:pStyle w:val="Legenda-figuraquadrostabelas"/>
       </w:pPr>
       <w:r>
-        <w:t>Fonte: Elaborado pelo autor, 2024.</w:t>
+        <w:t xml:space="preserve">Fonte: </w:t>
+      </w:r>
+      <w:r>
+        <w:t>Equipe de pesquisa</w:t>
+      </w:r>
+      <w:r>
+        <w:t>, 2024.</w:t>
       </w:r>
     </w:p>
     <w:p>
@@ -549,7 +567,13 @@
         <w:pStyle w:val="Legenda-figuraquadrostabelas"/>
       </w:pPr>
       <w:r>
-        <w:t>Fonte: Elaborado pelo autor, 2024.</w:t>
+        <w:t xml:space="preserve">Fonte: </w:t>
+      </w:r>
+      <w:r>
+        <w:t>Equipe de pesquisa</w:t>
+      </w:r>
+      <w:r>
+        <w:t>, 2024.</w:t>
       </w:r>
     </w:p>
     <w:p>
@@ -829,7 +853,13 @@
         <w:pStyle w:val="Legenda-figuraquadrostabelas"/>
       </w:pPr>
       <w:r>
-        <w:t>Fonte: Elaborado pelo autor, 2024.</w:t>
+        <w:t xml:space="preserve">Fonte: </w:t>
+      </w:r>
+      <w:r>
+        <w:t>Equipe de pesquisa</w:t>
+      </w:r>
+      <w:r>
+        <w:t>, 2024.</w:t>
       </w:r>
     </w:p>
     <w:p>
@@ -949,7 +979,13 @@
         <w:pStyle w:val="Legenda-figuraquadrostabelas"/>
       </w:pPr>
       <w:r>
-        <w:t>Fonte: Elaborado pelo autor, 2024.</w:t>
+        <w:t xml:space="preserve">Fonte: </w:t>
+      </w:r>
+      <w:r>
+        <w:t>Equipe de pesquisa</w:t>
+      </w:r>
+      <w:r>
+        <w:t>, 2024.</w:t>
       </w:r>
     </w:p>
     <w:p>
@@ -959,20 +995,9 @@
     </w:p>
     <w:p>
       <w:pPr>
-        <w:spacing w:after="160" w:line="259" w:lineRule="auto"/>
-        <w:ind w:firstLine="0"/>
-        <w:jc w:val="left"/>
-      </w:pPr>
-      <w:r>
-        <w:br w:type="page"/>
-      </w:r>
-    </w:p>
-    <w:p>
-      <w:pPr>
         <w:pStyle w:val="Legenda-figuraquadrostabelas"/>
       </w:pPr>
       <w:r>
-        <w:lastRenderedPageBreak/>
         <w:t xml:space="preserve">Figura </w:t>
       </w:r>
       <w:r>
@@ -997,8 +1022,8 @@
           <w:noProof/>
         </w:rPr>
         <w:drawing>
-          <wp:inline distT="0" distB="0" distL="0" distR="0" wp14:anchorId="0A16024B" wp14:editId="633509EC">
-            <wp:extent cx="5760085" cy="3048000"/>
+          <wp:inline distT="0" distB="0" distL="0" distR="0" wp14:anchorId="0A16024B" wp14:editId="244EB6A3">
+            <wp:extent cx="5760085" cy="2876550"/>
             <wp:effectExtent l="19050" t="19050" r="12065" b="19050"/>
             <wp:docPr id="637467418" name="Imagem 1"/>
             <wp:cNvGraphicFramePr>
@@ -1013,13 +1038,13 @@
                   </pic:nvPicPr>
                   <pic:blipFill rotWithShape="1">
                     <a:blip r:embed="rId10"/>
-                    <a:srcRect b="20411"/>
+                    <a:srcRect b="24888"/>
                     <a:stretch/>
                   </pic:blipFill>
                   <pic:spPr bwMode="auto">
                     <a:xfrm>
                       <a:off x="0" y="0"/>
-                      <a:ext cx="5760085" cy="3048000"/>
+                      <a:ext cx="5760085" cy="2876550"/>
                     </a:xfrm>
                     <a:prstGeom prst="rect">
                       <a:avLst/>
@@ -1072,7 +1097,10 @@
         <w:t xml:space="preserve">: </w:t>
       </w:r>
       <w:r>
-        <w:t>Elaborado pelo autor, 2024</w:t>
+        <w:t>Equipe de pesquisa</w:t>
+      </w:r>
+      <w:r>
+        <w:t>, 2024</w:t>
       </w:r>
       <w:r>
         <w:t>.</w:t>
@@ -1080,6 +1108,7 @@
     </w:p>
     <w:p>
       <w:r>
+        <w:lastRenderedPageBreak/>
         <w:t xml:space="preserve">Para ajustar o tamanho da imagem garantindo que manterá as proporções e não ficará com aspecto de imagem achatada, deve-se seguir os </w:t>
       </w:r>
       <w:r>
@@ -1199,7 +1228,10 @@
         <w:t xml:space="preserve">: </w:t>
       </w:r>
       <w:r>
-        <w:t>Elaborado pelo autor, 2024</w:t>
+        <w:t>Equipe de pesquisa</w:t>
+      </w:r>
+      <w:r>
+        <w:t>, 2024</w:t>
       </w:r>
       <w:r>
         <w:t>.</w:t>
@@ -1207,15 +1239,29 @@
     </w:p>
     <w:p>
       <w:r>
+        <w:t>Irá abrir uma janela onde você deverá deixar marcado as duas caixas conforme mostra a figura abaixo. Isso garantirá que manterá as proporções da imagem quando você alterar o tamanho de largura para 16 cm.</w:t>
+      </w:r>
+    </w:p>
+    <w:p>
+      <w:pPr>
+        <w:spacing w:after="160" w:line="259" w:lineRule="auto"/>
+        <w:ind w:firstLine="0"/>
+        <w:jc w:val="left"/>
+        <w:rPr>
+          <w:sz w:val="20"/>
+          <w:szCs w:val="20"/>
+        </w:rPr>
+      </w:pPr>
+      <w:r>
+        <w:br w:type="page"/>
+      </w:r>
+    </w:p>
+    <w:p>
+      <w:pPr>
+        <w:pStyle w:val="Legenda-figuraquadrostabelas"/>
+      </w:pPr>
+      <w:r>
         <w:lastRenderedPageBreak/>
-        <w:t>Irá abrir uma janela onde você deverá deixar marcado as duas caixas conforme mostra a figura abaixo. Isso garantirá que manterá as proporções da imagem quando você alterar o tamanho de largura para 16 cm.</w:t>
-      </w:r>
-    </w:p>
-    <w:p>
-      <w:pPr>
-        <w:pStyle w:val="Legenda-figuraquadrostabelas"/>
-      </w:pPr>
-      <w:r>
         <w:t xml:space="preserve">Figura </w:t>
       </w:r>
       <w:r>
@@ -1315,7 +1361,10 @@
         <w:t xml:space="preserve">: </w:t>
       </w:r>
       <w:r>
-        <w:t>Elaborado pelo autor, 2024</w:t>
+        <w:t>Equipe de pesquisa</w:t>
+      </w:r>
+      <w:r>
+        <w:t>, 2024</w:t>
       </w:r>
       <w:r>
         <w:t>.</w:t>
@@ -1838,7 +1887,10 @@
         <w:t xml:space="preserve">: </w:t>
       </w:r>
       <w:r>
-        <w:t>Elaborado pelo autor, 2024</w:t>
+        <w:t>Equipe de pesquisa</w:t>
+      </w:r>
+      <w:r>
+        <w:t>, 2024</w:t>
       </w:r>
       <w:r>
         <w:t>.</w:t>
@@ -1846,8 +1898,11 @@
     </w:p>
     <w:p>
       <w:r>
+        <w:t xml:space="preserve">Caso necessário poderá acrescentar quantas colunas quiser, lembrando-se sempre do bom senso para que as informações fiquem legíveis. Caso o quadro </w:t>
+      </w:r>
+      <w:r>
         <w:lastRenderedPageBreak/>
-        <w:t>Caso necessário poderá acrescentar quantas colunas quiser, lembrando-se sempre do bom senso para que as informações fiquem legíveis. Caso o quadro possua muitas colunas, deve-se considerar dividir esses dados em outro quadro a fim de facilitar a leitura e compreensão.</w:t>
+        <w:t>possua muitas colunas, deve-se considerar dividir esses dados em outro quadro a fim de facilitar a leitura e compreensão.</w:t>
       </w:r>
     </w:p>
     <w:p>
@@ -1879,7 +1934,13 @@
     </w:p>
     <w:p>
       <w:r>
-        <w:t xml:space="preserve">Caso o material não tenha uma fonte e seja elaborado pelo próprio pesquisador deve-se colocar no campo fonte: “elaborado pelo autor, ano”, conforme é possível ver nos exemplos anteriores. Caso não seja de autoria do pesquisador, deve-se colocar: “nome do autor, ano, página”, conforme as normas da </w:t>
+        <w:t>Caso o material não tenha uma fonte e seja elaborado pelo próprio pesquisador deve-se colocar no campo fonte: “</w:t>
+      </w:r>
+      <w:r>
+        <w:t>Equipe de pesquisa</w:t>
+      </w:r>
+      <w:r>
+        <w:t xml:space="preserve">, ano”, conforme é possível ver nos exemplos anteriores. Caso não seja de autoria do pesquisador, deve-se colocar: “nome do autor, ano, página”, conforme as normas da </w:t>
       </w:r>
       <w:r>
         <w:t>ABNT NBR 10520:2023</w:t>
@@ -1914,8 +1975,17 @@
     </w:p>
     <w:p>
       <w:pPr>
-        <w:pStyle w:val="Legenda-figuraquadrostabelas"/>
-      </w:pPr>
+        <w:spacing w:after="160" w:line="259" w:lineRule="auto"/>
+        <w:ind w:firstLine="0"/>
+        <w:jc w:val="left"/>
+        <w:rPr>
+          <w:sz w:val="20"/>
+          <w:szCs w:val="20"/>
+        </w:rPr>
+      </w:pPr>
+      <w:r>
+        <w:br w:type="page"/>
+      </w:r>
     </w:p>
     <w:p>
       <w:pPr>
@@ -2009,7 +2079,10 @@
         <w:t xml:space="preserve">: </w:t>
       </w:r>
       <w:r>
-        <w:t>Elaborado pelo autor, 2024</w:t>
+        <w:t>Equipe de pesquisa</w:t>
+      </w:r>
+      <w:r>
+        <w:t>, 2024</w:t>
       </w:r>
       <w:r>
         <w:t>.</w:t>
@@ -2155,7 +2228,10 @@
         <w:t xml:space="preserve">: </w:t>
       </w:r>
       <w:r>
-        <w:t>Elaborado pelo autor, 2024</w:t>
+        <w:t>Equipe de pesquisa</w:t>
+      </w:r>
+      <w:r>
+        <w:t>, 2024</w:t>
       </w:r>
       <w:r>
         <w:t>.</w:t>
@@ -2250,7 +2326,10 @@
         <w:t xml:space="preserve">: </w:t>
       </w:r>
       <w:r>
-        <w:t>Elaborado pelo autor, 2024</w:t>
+        <w:t>Equipe de pesquisa</w:t>
+      </w:r>
+      <w:r>
+        <w:t>, 2024</w:t>
       </w:r>
       <w:r>
         <w:t>.</w:t>
@@ -2356,7 +2435,10 @@
         <w:t xml:space="preserve">: </w:t>
       </w:r>
       <w:r>
-        <w:t>Elaborado pelo autor, 2024</w:t>
+        <w:t>Equipe de pesquisa</w:t>
+      </w:r>
+      <w:r>
+        <w:t>, 2024</w:t>
       </w:r>
       <w:r>
         <w:t>.</w:t>
@@ -2572,7 +2654,10 @@
         <w:t xml:space="preserve">: </w:t>
       </w:r>
       <w:r>
-        <w:t>Elaborado pelo autor, 2024.</w:t>
+        <w:t>Equipe de pesquisa</w:t>
+      </w:r>
+      <w:r>
+        <w:t>, 2024.</w:t>
       </w:r>
     </w:p>
     <w:p>
@@ -2813,7 +2898,10 @@
         <w:t xml:space="preserve">: </w:t>
       </w:r>
       <w:r>
-        <w:t>Elaborado pelo autor, 2024.</w:t>
+        <w:t>Equipe de pesquisa</w:t>
+      </w:r>
+      <w:r>
+        <w:t>, 2024.</w:t>
       </w:r>
     </w:p>
     <w:p>
@@ -2823,9 +2911,24 @@
     </w:p>
     <w:p>
       <w:pPr>
+        <w:spacing w:after="160" w:line="259" w:lineRule="auto"/>
+        <w:ind w:firstLine="0"/>
+        <w:jc w:val="left"/>
+        <w:rPr>
+          <w:sz w:val="20"/>
+          <w:szCs w:val="20"/>
+        </w:rPr>
+      </w:pPr>
+      <w:r>
+        <w:br w:type="page"/>
+      </w:r>
+    </w:p>
+    <w:p>
+      <w:pPr>
         <w:pStyle w:val="Legenda-figuraquadrostabelas"/>
       </w:pPr>
       <w:r>
+        <w:lastRenderedPageBreak/>
         <w:t>Quadro</w:t>
       </w:r>
       <w:r>
@@ -2944,7 +3047,7 @@
       </w:tr>
       <w:tr>
         <w:trPr>
-          <w:trHeight w:val="739"/>
+          <w:trHeight w:val="744"/>
         </w:trPr>
         <w:tc>
           <w:tcPr>
@@ -3118,14 +3221,16 @@
         <w:pStyle w:val="Legenda-figuraquadrostabelas"/>
       </w:pPr>
       <w:r>
-        <w:lastRenderedPageBreak/>
         <w:t>Fonte</w:t>
       </w:r>
       <w:r>
         <w:t xml:space="preserve">: </w:t>
       </w:r>
       <w:r>
-        <w:t>Elaborado pelo autor, 2024.</w:t>
+        <w:t>Equipe de pesquisa</w:t>
+      </w:r>
+      <w:r>
+        <w:t>, 2024.</w:t>
       </w:r>
     </w:p>
     <w:p>
@@ -3402,7 +3507,10 @@
         <w:t xml:space="preserve">: </w:t>
       </w:r>
       <w:r>
-        <w:t>Elaborado pelo autor, 2024.</w:t>
+        <w:t>Equipe de pesquisa</w:t>
+      </w:r>
+      <w:r>
+        <w:t>, 2024.</w:t>
       </w:r>
     </w:p>
     <w:p>
@@ -3578,7 +3686,10 @@
         <w:t xml:space="preserve">: </w:t>
       </w:r>
       <w:r>
-        <w:t>Elaborado pelo autor, 2024.</w:t>
+        <w:t>Equipe de pesquisa</w:t>
+      </w:r>
+      <w:r>
+        <w:t>, 2024.</w:t>
       </w:r>
     </w:p>
     <w:p>
@@ -3808,7 +3919,10 @@
         <w:t xml:space="preserve">: </w:t>
       </w:r>
       <w:r>
-        <w:t>Elaborado pelo autor, 2024.</w:t>
+        <w:t>Equipe de pesquisa</w:t>
+      </w:r>
+      <w:r>
+        <w:t>, 2024.</w:t>
       </w:r>
     </w:p>
     <w:p>
@@ -3818,9 +3932,24 @@
     </w:p>
     <w:p>
       <w:pPr>
+        <w:spacing w:after="160" w:line="259" w:lineRule="auto"/>
+        <w:ind w:firstLine="0"/>
+        <w:jc w:val="left"/>
+        <w:rPr>
+          <w:sz w:val="20"/>
+          <w:szCs w:val="20"/>
+        </w:rPr>
+      </w:pPr>
+      <w:r>
+        <w:br w:type="page"/>
+      </w:r>
+    </w:p>
+    <w:p>
+      <w:pPr>
         <w:pStyle w:val="Legenda-figuraquadrostabelas"/>
       </w:pPr>
       <w:r>
+        <w:lastRenderedPageBreak/>
         <w:t>Quadro</w:t>
       </w:r>
       <w:r>
@@ -3981,7 +4110,10 @@
         <w:t xml:space="preserve">: </w:t>
       </w:r>
       <w:r>
-        <w:t>Elaborado pelo autor, 2024.</w:t>
+        <w:t>Equipe de pesquisa</w:t>
+      </w:r>
+      <w:r>
+        <w:t>, 2024.</w:t>
       </w:r>
     </w:p>
     <w:p>
@@ -3994,16 +4126,12 @@
           <w:szCs w:val="20"/>
         </w:rPr>
       </w:pPr>
-      <w:r>
-        <w:br w:type="page"/>
-      </w:r>
     </w:p>
     <w:p>
       <w:pPr>
         <w:pStyle w:val="Legenda-figuraquadrostabelas"/>
       </w:pPr>
       <w:r>
-        <w:lastRenderedPageBreak/>
         <w:t>Quadro</w:t>
       </w:r>
       <w:r>
@@ -4204,10 +4332,10 @@
         <w:t xml:space="preserve">: </w:t>
       </w:r>
       <w:r>
-        <w:t>Elaborado</w:t>
-      </w:r>
-      <w:r>
-        <w:t xml:space="preserve"> pelo autor, 2024</w:t>
+        <w:t>Equipe de pesquisa</w:t>
+      </w:r>
+      <w:r>
+        <w:t>, 2024</w:t>
       </w:r>
     </w:p>
     <w:p>
@@ -4482,10 +4610,10 @@
         <w:t xml:space="preserve">: </w:t>
       </w:r>
       <w:r>
-        <w:t>Elaborado</w:t>
-      </w:r>
-      <w:r>
-        <w:t xml:space="preserve"> pelo autor, 2024</w:t>
+        <w:t>Equipe de pesquisa</w:t>
+      </w:r>
+      <w:r>
+        <w:t>, 2024</w:t>
       </w:r>
     </w:p>
     <w:p>
@@ -5284,10 +5412,23 @@
         <w:t xml:space="preserve">: </w:t>
       </w:r>
       <w:r>
-        <w:t>Elaborado</w:t>
-      </w:r>
-      <w:r>
-        <w:t xml:space="preserve"> pelo autor, 2024</w:t>
+        <w:t>Equipe de pesquisa</w:t>
+      </w:r>
+      <w:r>
+        <w:t>, 2024</w:t>
+      </w:r>
+    </w:p>
+    <w:p>
+      <w:pPr>
+        <w:pStyle w:val="Nvel2"/>
+      </w:pPr>
+      <w:r>
+        <w:t>2.1 Estado geral de conservação</w:t>
+      </w:r>
+    </w:p>
+    <w:p>
+      <w:r>
+        <w:t>Muito bom.</w:t>
       </w:r>
     </w:p>
     <w:p>
@@ -5296,8 +5437,7 @@
         <w:ind w:firstLine="0"/>
         <w:jc w:val="left"/>
         <w:rPr>
-          <w:sz w:val="20"/>
-          <w:szCs w:val="20"/>
+          <w:caps/>
         </w:rPr>
       </w:pPr>
       <w:r>
@@ -5310,19 +5450,6 @@
       </w:pPr>
       <w:r>
         <w:lastRenderedPageBreak/>
-        <w:t>2.1 Estado geral de conservação</w:t>
-      </w:r>
-    </w:p>
-    <w:p>
-      <w:r>
-        <w:t>Muito bom.</w:t>
-      </w:r>
-    </w:p>
-    <w:p>
-      <w:pPr>
-        <w:pStyle w:val="Nvel2"/>
-      </w:pPr>
-      <w:r>
         <w:t>2.2 Acessibilidade</w:t>
       </w:r>
     </w:p>
@@ -6355,7 +6482,7 @@
     <w:link w:val="TtuloChar"/>
     <w:uiPriority w:val="10"/>
     <w:qFormat/>
-    <w:rsid w:val="00CF347D"/>
+    <w:rsid w:val="00391418"/>
     <w:pPr>
       <w:ind w:firstLine="0"/>
       <w:jc w:val="center"/>
@@ -6363,6 +6490,7 @@
     <w:rPr>
       <w:b/>
       <w:bCs/>
+      <w:caps/>
       <w:sz w:val="28"/>
       <w:szCs w:val="28"/>
     </w:rPr>
@@ -6372,11 +6500,12 @@
     <w:basedOn w:val="Fontepargpadro"/>
     <w:link w:val="Ttulo"/>
     <w:uiPriority w:val="10"/>
-    <w:rsid w:val="00CF347D"/>
+    <w:rsid w:val="00391418"/>
     <w:rPr>
       <w:rFonts w:ascii="Arial" w:hAnsi="Arial" w:cs="Arial"/>
       <w:b/>
       <w:bCs/>
+      <w:caps/>
       <w:sz w:val="28"/>
       <w:szCs w:val="28"/>
     </w:rPr>

</xml_diff>